<commit_message>
fix : ba pemusnahan aktif
</commit_message>
<xml_diff>
--- a/Ardita/wwwroot/BA_Pemusnahan_Arsip.docx
+++ b/Ardita/wwwroot/BA_Pemusnahan_Arsip.docx
@@ -14,22 +14,38 @@
     </w:p>
     <w:p>
       <w:pPr>
-        <w:spacing w:before="101" w:line="242" w:lineRule="auto"/>
-        <w:ind w:left="2287" w:right="2437" w:firstLine="3"/>
+        <w:spacing w:before="101"/>
+        <w:ind w:left="3330" w:right="3526" w:firstLine="3"/>
         <w:jc w:val="center"/>
         <w:rPr>
           <w:b/>
-          <w:sz w:val="20"/>
-          <w:szCs w:val="20"/>
+          <w:sz w:val="28"/>
+          <w:szCs w:val="28"/>
         </w:rPr>
       </w:pPr>
       <w:r>
         <w:rPr>
           <w:b/>
-          <w:sz w:val="20"/>
-          <w:szCs w:val="20"/>
-        </w:rPr>
-        <w:t>BERITA ACARA PEMUSNAHAN ARSIP</w:t>
+          <w:sz w:val="28"/>
+          <w:szCs w:val="28"/>
+        </w:rPr>
+        <w:t>BERITA ACARA</w:t>
+      </w:r>
+      <w:r>
+        <w:rPr>
+          <w:b/>
+          <w:sz w:val="28"/>
+          <w:szCs w:val="28"/>
+        </w:rPr>
+        <w:t xml:space="preserve"> </w:t>
+      </w:r>
+      <w:r>
+        <w:rPr>
+          <w:b/>
+          <w:sz w:val="28"/>
+          <w:szCs w:val="28"/>
+        </w:rPr>
+        <w:t>PEMUSNAHAN ARSIP</w:t>
       </w:r>
     </w:p>
     <w:p>
@@ -37,21 +53,21 @@
         <w:spacing w:before="4"/>
         <w:jc w:val="both"/>
         <w:rPr>
-          <w:sz w:val="20"/>
-          <w:szCs w:val="20"/>
-        </w:rPr>
-      </w:pPr>
-      <w:r>
-        <w:rPr>
-          <w:sz w:val="20"/>
-          <w:szCs w:val="20"/>
+          <w:sz w:val="24"/>
+          <w:szCs w:val="24"/>
+        </w:rPr>
+      </w:pPr>
+      <w:r>
+        <w:rPr>
+          <w:sz w:val="24"/>
+          <w:szCs w:val="24"/>
         </w:rPr>
         <w:t xml:space="preserve">Nomor : </w:t>
       </w:r>
       <w:r>
         <w:rPr>
-          <w:sz w:val="20"/>
-          <w:szCs w:val="20"/>
+          <w:sz w:val="24"/>
+          <w:szCs w:val="24"/>
         </w:rPr>
         <w:t>[DocumentNo]</w:t>
       </w:r>
@@ -60,302 +76,298 @@
       <w:pPr>
         <w:pStyle w:val="BodyText"/>
         <w:spacing w:before="3"/>
-        <w:rPr>
-          <w:sz w:val="20"/>
-          <w:szCs w:val="20"/>
-        </w:rPr>
       </w:pPr>
     </w:p>
     <w:p>
       <w:pPr>
         <w:jc w:val="both"/>
         <w:rPr>
-          <w:sz w:val="20"/>
-          <w:szCs w:val="20"/>
-        </w:rPr>
-      </w:pPr>
-      <w:r>
-        <w:rPr>
-          <w:sz w:val="20"/>
-          <w:szCs w:val="20"/>
+          <w:sz w:val="24"/>
+          <w:szCs w:val="24"/>
+        </w:rPr>
+      </w:pPr>
+      <w:r>
+        <w:rPr>
+          <w:sz w:val="24"/>
+          <w:szCs w:val="24"/>
         </w:rPr>
         <w:t xml:space="preserve">Pada   hari   ini  </w:t>
       </w:r>
       <w:r>
         <w:rPr>
-          <w:sz w:val="20"/>
-          <w:szCs w:val="20"/>
+          <w:sz w:val="24"/>
+          <w:szCs w:val="24"/>
         </w:rPr>
         <w:t>[Day]</w:t>
       </w:r>
       <w:r>
         <w:rPr>
-          <w:sz w:val="20"/>
-          <w:szCs w:val="20"/>
+          <w:sz w:val="24"/>
+          <w:szCs w:val="24"/>
         </w:rPr>
         <w:t xml:space="preserve">,  tanggal  </w:t>
       </w:r>
       <w:r>
         <w:rPr>
-          <w:sz w:val="20"/>
-          <w:szCs w:val="20"/>
+          <w:sz w:val="24"/>
+          <w:szCs w:val="24"/>
         </w:rPr>
         <w:t>[Date]</w:t>
       </w:r>
       <w:r>
         <w:rPr>
-          <w:sz w:val="20"/>
-          <w:szCs w:val="20"/>
+          <w:sz w:val="24"/>
+          <w:szCs w:val="24"/>
         </w:rPr>
         <w:t xml:space="preserve">,   bulan  </w:t>
       </w:r>
       <w:r>
         <w:rPr>
-          <w:sz w:val="20"/>
-          <w:szCs w:val="20"/>
+          <w:sz w:val="24"/>
+          <w:szCs w:val="24"/>
         </w:rPr>
         <w:t>[Month]</w:t>
       </w:r>
       <w:r>
         <w:rPr>
-          <w:sz w:val="20"/>
-          <w:szCs w:val="20"/>
+          <w:sz w:val="24"/>
+          <w:szCs w:val="24"/>
         </w:rPr>
         <w:t xml:space="preserve">, </w:t>
       </w:r>
       <w:r>
         <w:rPr>
           <w:spacing w:val="38"/>
-          <w:sz w:val="20"/>
-          <w:szCs w:val="20"/>
+          <w:sz w:val="24"/>
+          <w:szCs w:val="24"/>
         </w:rPr>
         <w:t xml:space="preserve"> </w:t>
       </w:r>
       <w:r>
         <w:rPr>
-          <w:sz w:val="20"/>
-          <w:szCs w:val="20"/>
+          <w:sz w:val="24"/>
+          <w:szCs w:val="24"/>
         </w:rPr>
         <w:t>tahun</w:t>
       </w:r>
       <w:r>
         <w:rPr>
-          <w:sz w:val="20"/>
-          <w:szCs w:val="20"/>
+          <w:sz w:val="24"/>
+          <w:szCs w:val="24"/>
         </w:rPr>
         <w:t xml:space="preserve"> </w:t>
       </w:r>
       <w:r>
         <w:rPr>
-          <w:sz w:val="20"/>
-          <w:szCs w:val="20"/>
+          <w:sz w:val="24"/>
+          <w:szCs w:val="24"/>
         </w:rPr>
         <w:t>[Year]</w:t>
       </w:r>
       <w:r>
         <w:rPr>
-          <w:sz w:val="20"/>
-          <w:szCs w:val="20"/>
+          <w:sz w:val="24"/>
+          <w:szCs w:val="24"/>
         </w:rPr>
         <w:t>,</w:t>
       </w:r>
       <w:r>
         <w:rPr>
           <w:spacing w:val="15"/>
-          <w:sz w:val="20"/>
-          <w:szCs w:val="20"/>
+          <w:sz w:val="24"/>
+          <w:szCs w:val="24"/>
         </w:rPr>
         <w:t xml:space="preserve"> </w:t>
       </w:r>
       <w:r>
         <w:rPr>
-          <w:sz w:val="20"/>
-          <w:szCs w:val="20"/>
+          <w:sz w:val="24"/>
+          <w:szCs w:val="24"/>
         </w:rPr>
         <w:t>bertempat</w:t>
       </w:r>
       <w:r>
         <w:rPr>
           <w:spacing w:val="16"/>
-          <w:sz w:val="20"/>
-          <w:szCs w:val="20"/>
+          <w:sz w:val="24"/>
+          <w:szCs w:val="24"/>
         </w:rPr>
         <w:t xml:space="preserve"> </w:t>
       </w:r>
       <w:r>
         <w:rPr>
-          <w:sz w:val="20"/>
-          <w:szCs w:val="20"/>
+          <w:sz w:val="24"/>
+          <w:szCs w:val="24"/>
         </w:rPr>
         <w:t>di</w:t>
       </w:r>
       <w:r>
         <w:rPr>
-          <w:sz w:val="20"/>
-          <w:szCs w:val="20"/>
+          <w:sz w:val="24"/>
+          <w:szCs w:val="24"/>
         </w:rPr>
         <w:t xml:space="preserve"> [CompanyAddress]</w:t>
       </w:r>
       <w:r>
         <w:rPr>
-          <w:sz w:val="20"/>
-          <w:szCs w:val="20"/>
+          <w:sz w:val="24"/>
+          <w:szCs w:val="24"/>
         </w:rPr>
         <w:t>, yang bertanda  tangan di  bawah</w:t>
       </w:r>
       <w:r>
         <w:rPr>
           <w:spacing w:val="17"/>
-          <w:sz w:val="20"/>
-          <w:szCs w:val="20"/>
+          <w:sz w:val="24"/>
+          <w:szCs w:val="24"/>
         </w:rPr>
         <w:t xml:space="preserve"> </w:t>
       </w:r>
       <w:r>
         <w:rPr>
-          <w:sz w:val="20"/>
-          <w:szCs w:val="20"/>
+          <w:sz w:val="24"/>
+          <w:szCs w:val="24"/>
         </w:rPr>
         <w:t>ini</w:t>
       </w:r>
       <w:r>
         <w:rPr>
-          <w:sz w:val="20"/>
-          <w:szCs w:val="20"/>
+          <w:sz w:val="24"/>
+          <w:szCs w:val="24"/>
         </w:rPr>
         <w:t xml:space="preserve"> </w:t>
       </w:r>
       <w:r>
         <w:rPr>
-          <w:sz w:val="20"/>
-          <w:szCs w:val="20"/>
+          <w:sz w:val="24"/>
+          <w:szCs w:val="24"/>
         </w:rPr>
         <w:t xml:space="preserve">Panitia Pemusnahan Arsip </w:t>
       </w:r>
       <w:r>
         <w:rPr>
-          <w:sz w:val="20"/>
-          <w:szCs w:val="20"/>
+          <w:sz w:val="24"/>
+          <w:szCs w:val="24"/>
         </w:rPr>
         <w:t>[ArchiveUnit]</w:t>
       </w:r>
       <w:r>
         <w:rPr>
-          <w:sz w:val="20"/>
-          <w:szCs w:val="20"/>
+          <w:sz w:val="24"/>
+          <w:szCs w:val="24"/>
         </w:rPr>
         <w:t xml:space="preserve">, </w:t>
       </w:r>
       <w:r>
         <w:rPr>
-          <w:sz w:val="20"/>
-          <w:szCs w:val="20"/>
+          <w:sz w:val="24"/>
+          <w:szCs w:val="24"/>
         </w:rPr>
         <w:t>[CompanyName]</w:t>
       </w:r>
       <w:r>
         <w:rPr>
-          <w:sz w:val="20"/>
-          <w:szCs w:val="20"/>
+          <w:sz w:val="24"/>
+          <w:szCs w:val="24"/>
         </w:rPr>
         <w:t>, berdasarkan</w:t>
       </w:r>
       <w:r>
         <w:rPr>
-          <w:sz w:val="20"/>
-          <w:szCs w:val="20"/>
+          <w:sz w:val="24"/>
+          <w:szCs w:val="24"/>
         </w:rPr>
         <w:t xml:space="preserve"> </w:t>
       </w:r>
       <w:r>
         <w:rPr>
-          <w:sz w:val="20"/>
-          <w:szCs w:val="20"/>
+          <w:sz w:val="24"/>
+          <w:szCs w:val="24"/>
         </w:rPr>
         <w:t>Surat</w:t>
       </w:r>
       <w:r>
         <w:rPr>
-          <w:sz w:val="20"/>
-          <w:szCs w:val="20"/>
+          <w:sz w:val="24"/>
+          <w:szCs w:val="24"/>
         </w:rPr>
         <w:t xml:space="preserve"> [DestroyCode] </w:t>
       </w:r>
       <w:r>
         <w:rPr>
-          <w:sz w:val="20"/>
-          <w:szCs w:val="20"/>
+          <w:sz w:val="24"/>
+          <w:szCs w:val="24"/>
         </w:rPr>
         <w:t>Keputusan</w:t>
       </w:r>
       <w:r>
         <w:rPr>
-          <w:sz w:val="20"/>
-          <w:szCs w:val="20"/>
+          <w:sz w:val="24"/>
+          <w:szCs w:val="24"/>
         </w:rPr>
         <w:t xml:space="preserve"> [Title]</w:t>
       </w:r>
       <w:r>
         <w:rPr>
           <w:spacing w:val="-12"/>
-          <w:sz w:val="20"/>
-          <w:szCs w:val="20"/>
+          <w:sz w:val="24"/>
+          <w:szCs w:val="24"/>
         </w:rPr>
         <w:t>,</w:t>
       </w:r>
       <w:r>
         <w:rPr>
-          <w:sz w:val="20"/>
-          <w:szCs w:val="20"/>
+          <w:sz w:val="24"/>
+          <w:szCs w:val="24"/>
         </w:rPr>
         <w:t xml:space="preserve"> </w:t>
       </w:r>
       <w:r>
         <w:rPr>
-          <w:sz w:val="20"/>
-          <w:szCs w:val="20"/>
+          <w:sz w:val="24"/>
+          <w:szCs w:val="24"/>
         </w:rPr>
         <w:t>N</w:t>
       </w:r>
       <w:r>
         <w:rPr>
-          <w:sz w:val="20"/>
-          <w:szCs w:val="20"/>
+          <w:sz w:val="24"/>
+          <w:szCs w:val="24"/>
         </w:rPr>
         <w:t>omor</w:t>
       </w:r>
       <w:r>
         <w:rPr>
-          <w:sz w:val="20"/>
-          <w:szCs w:val="20"/>
+          <w:sz w:val="24"/>
+          <w:szCs w:val="24"/>
         </w:rPr>
         <w:t xml:space="preserve"> [DocumentNo]</w:t>
       </w:r>
       <w:r>
         <w:rPr>
-          <w:sz w:val="20"/>
-          <w:szCs w:val="20"/>
+          <w:sz w:val="24"/>
+          <w:szCs w:val="24"/>
         </w:rPr>
         <w:t>,tanggal</w:t>
       </w:r>
       <w:r>
         <w:rPr>
-          <w:sz w:val="20"/>
-          <w:szCs w:val="20"/>
+          <w:sz w:val="24"/>
+          <w:szCs w:val="24"/>
         </w:rPr>
         <w:t xml:space="preserve"> [CreatedDate]</w:t>
       </w:r>
       <w:r>
         <w:rPr>
-          <w:sz w:val="20"/>
-          <w:szCs w:val="20"/>
+          <w:sz w:val="24"/>
+          <w:szCs w:val="24"/>
         </w:rPr>
         <w:t>, telah melakukan pemusnahan arsip seperti tercantum dalam daftar arsip terlampir</w:t>
       </w:r>
       <w:r>
         <w:rPr>
-          <w:sz w:val="20"/>
-          <w:szCs w:val="20"/>
+          <w:sz w:val="24"/>
+          <w:szCs w:val="24"/>
         </w:rPr>
         <w:t>.</w:t>
       </w:r>
@@ -366,14 +378,14 @@
         <w:ind w:right="981"/>
         <w:jc w:val="both"/>
         <w:rPr>
-          <w:sz w:val="20"/>
-          <w:szCs w:val="20"/>
-        </w:rPr>
-      </w:pPr>
-      <w:r>
-        <w:rPr>
-          <w:sz w:val="20"/>
-          <w:szCs w:val="20"/>
+          <w:sz w:val="24"/>
+          <w:szCs w:val="24"/>
+        </w:rPr>
+      </w:pPr>
+      <w:r>
+        <w:rPr>
+          <w:sz w:val="24"/>
+          <w:szCs w:val="24"/>
         </w:rPr>
         <w:t>Demikian berita acara ini dibuat dengan sebenarnya untuk diketahui dan dipergunakan seperlunya.</w:t>
       </w:r>
@@ -382,112 +394,126 @@
       <w:pPr>
         <w:pStyle w:val="BodyText"/>
         <w:spacing w:before="2"/>
-        <w:rPr>
-          <w:sz w:val="20"/>
-          <w:szCs w:val="20"/>
-        </w:rPr>
       </w:pPr>
     </w:p>
     <w:p>
       <w:pPr>
+        <w:ind w:left="5040" w:right="1375" w:firstLine="720"/>
+        <w:rPr>
+          <w:sz w:val="24"/>
+          <w:szCs w:val="24"/>
+        </w:rPr>
+      </w:pPr>
+      <w:r>
+        <w:rPr>
+          <w:sz w:val="24"/>
+          <w:szCs w:val="24"/>
+        </w:rPr>
+        <w:t>Panitia Pemusnahan Arsip</w:t>
+      </w:r>
+    </w:p>
+    <w:p>
+      <w:pPr>
         <w:ind w:left="1231" w:right="1375"/>
         <w:jc w:val="center"/>
         <w:rPr>
-          <w:sz w:val="20"/>
-          <w:szCs w:val="20"/>
-        </w:rPr>
-      </w:pPr>
-      <w:r>
-        <w:rPr>
-          <w:sz w:val="20"/>
-          <w:szCs w:val="20"/>
-        </w:rPr>
-        <w:t>Panitia Pemusnahan Arsip</w:t>
-      </w:r>
+          <w:sz w:val="24"/>
+          <w:szCs w:val="24"/>
+        </w:rPr>
+      </w:pPr>
     </w:p>
     <w:p>
       <w:pPr>
         <w:ind w:left="1231" w:right="1375"/>
         <w:jc w:val="center"/>
         <w:rPr>
-          <w:sz w:val="20"/>
-          <w:szCs w:val="20"/>
+          <w:sz w:val="24"/>
+          <w:szCs w:val="24"/>
         </w:rPr>
       </w:pPr>
     </w:p>
     <w:p>
       <w:pPr>
         <w:ind w:left="1231" w:right="1375"/>
-        <w:jc w:val="center"/>
-        <w:rPr>
-          <w:sz w:val="20"/>
-          <w:szCs w:val="20"/>
-        </w:rPr>
-      </w:pPr>
+        <w:rPr>
+          <w:sz w:val="24"/>
+          <w:szCs w:val="24"/>
+        </w:rPr>
+      </w:pPr>
+      <w:r>
+        <w:rPr>
+          <w:sz w:val="24"/>
+          <w:szCs w:val="24"/>
+        </w:rPr>
+        <w:tab/>
+      </w:r>
+      <w:r>
+        <w:rPr>
+          <w:sz w:val="24"/>
+          <w:szCs w:val="24"/>
+        </w:rPr>
+        <w:tab/>
+      </w:r>
+      <w:r>
+        <w:rPr>
+          <w:sz w:val="24"/>
+          <w:szCs w:val="24"/>
+        </w:rPr>
+        <w:tab/>
+      </w:r>
+      <w:r>
+        <w:rPr>
+          <w:sz w:val="24"/>
+          <w:szCs w:val="24"/>
+        </w:rPr>
+        <w:tab/>
+      </w:r>
+      <w:r>
+        <w:rPr>
+          <w:sz w:val="24"/>
+          <w:szCs w:val="24"/>
+        </w:rPr>
+        <w:tab/>
+      </w:r>
+      <w:r>
+        <w:rPr>
+          <w:sz w:val="24"/>
+          <w:szCs w:val="24"/>
+        </w:rPr>
+        <w:tab/>
+      </w:r>
+      <w:r>
+        <w:rPr>
+          <w:sz w:val="24"/>
+          <w:szCs w:val="24"/>
+        </w:rPr>
+        <w:tab/>
+      </w:r>
+      <w:r>
+        <w:rPr>
+          <w:sz w:val="24"/>
+          <w:szCs w:val="24"/>
+        </w:rPr>
+        <w:t xml:space="preserve">        </w:t>
+      </w:r>
+      <w:r>
+        <w:rPr>
+          <w:sz w:val="24"/>
+          <w:szCs w:val="24"/>
+        </w:rPr>
+        <w:t>QRBy</w:t>
+      </w:r>
     </w:p>
     <w:p>
       <w:pPr>
-        <w:ind w:left="1231" w:right="1375"/>
-        <w:rPr>
-          <w:sz w:val="20"/>
-          <w:szCs w:val="20"/>
-        </w:rPr>
-      </w:pPr>
-      <w:r>
-        <w:rPr>
-          <w:sz w:val="20"/>
-          <w:szCs w:val="20"/>
-        </w:rPr>
-        <w:tab/>
-      </w:r>
-      <w:r>
-        <w:rPr>
-          <w:sz w:val="20"/>
-          <w:szCs w:val="20"/>
-        </w:rPr>
-        <w:tab/>
-      </w:r>
-      <w:r>
-        <w:rPr>
-          <w:sz w:val="20"/>
-          <w:szCs w:val="20"/>
-        </w:rPr>
-        <w:tab/>
-      </w:r>
-      <w:r>
-        <w:rPr>
-          <w:sz w:val="20"/>
-          <w:szCs w:val="20"/>
-        </w:rPr>
-        <w:tab/>
-      </w:r>
-      <w:r>
-        <w:rPr>
-          <w:sz w:val="20"/>
-          <w:szCs w:val="20"/>
-        </w:rPr>
-        <w:tab/>
-        <w:t>QRBy</w:t>
-      </w:r>
+        <w:pStyle w:val="BodyText"/>
+        <w:spacing w:before="3"/>
+      </w:pPr>
     </w:p>
     <w:p>
       <w:pPr>
         <w:pStyle w:val="BodyText"/>
         <w:spacing w:before="3"/>
-        <w:rPr>
-          <w:sz w:val="20"/>
-          <w:szCs w:val="20"/>
-        </w:rPr>
-      </w:pPr>
-    </w:p>
-    <w:p>
-      <w:pPr>
-        <w:pStyle w:val="BodyText"/>
-        <w:spacing w:before="3"/>
-        <w:rPr>
-          <w:sz w:val="20"/>
-          <w:szCs w:val="20"/>
-        </w:rPr>
       </w:pPr>
     </w:p>
     <w:p>
@@ -498,77 +524,165 @@
         <w:spacing w:line="249" w:lineRule="auto"/>
         <w:ind w:left="3933" w:right="884" w:hanging="197"/>
         <w:rPr>
-          <w:sz w:val="20"/>
-          <w:szCs w:val="20"/>
-        </w:rPr>
-      </w:pPr>
-      <w:r>
-        <w:rPr>
-          <w:sz w:val="20"/>
-          <w:szCs w:val="20"/>
+          <w:spacing w:val="-3"/>
+          <w:sz w:val="24"/>
+          <w:szCs w:val="24"/>
+        </w:rPr>
+      </w:pPr>
+      <w:r>
+        <w:rPr>
+          <w:sz w:val="24"/>
+          <w:szCs w:val="24"/>
         </w:rPr>
         <w:tab/>
       </w:r>
       <w:r>
         <w:rPr>
-          <w:sz w:val="20"/>
-          <w:szCs w:val="20"/>
+          <w:sz w:val="24"/>
+          <w:szCs w:val="24"/>
         </w:rPr>
         <w:tab/>
       </w:r>
       <w:r>
         <w:rPr>
+          <w:sz w:val="24"/>
+          <w:szCs w:val="24"/>
+        </w:rPr>
+        <w:tab/>
+      </w:r>
+      <w:r>
+        <w:rPr>
+          <w:sz w:val="24"/>
+          <w:szCs w:val="24"/>
+        </w:rPr>
+        <w:tab/>
+      </w:r>
+      <w:r>
+        <w:rPr>
+          <w:sz w:val="24"/>
+          <w:szCs w:val="24"/>
+        </w:rPr>
+        <w:tab/>
+        <w:t xml:space="preserve">            </w:t>
+      </w:r>
+      <w:r>
+        <w:rPr>
           <w:spacing w:val="-3"/>
-          <w:sz w:val="20"/>
-          <w:szCs w:val="20"/>
+          <w:sz w:val="24"/>
+          <w:szCs w:val="24"/>
         </w:rPr>
         <w:t>[CreatedBy]</w:t>
-      </w:r>
-      <w:r>
-        <w:rPr>
-          <w:spacing w:val="-3"/>
-          <w:sz w:val="20"/>
-          <w:szCs w:val="20"/>
-        </w:rPr>
-        <w:t xml:space="preserve"> </w:t>
-      </w:r>
-      <w:r>
-        <w:rPr>
-          <w:sz w:val="20"/>
-          <w:szCs w:val="20"/>
-        </w:rPr>
-        <w:t>(…Ketua</w:t>
-      </w:r>
-      <w:r>
-        <w:rPr>
-          <w:spacing w:val="-2"/>
-          <w:sz w:val="20"/>
-          <w:szCs w:val="20"/>
-        </w:rPr>
-        <w:t xml:space="preserve"> </w:t>
-      </w:r>
-      <w:r>
-        <w:rPr>
-          <w:sz w:val="20"/>
-          <w:szCs w:val="20"/>
-        </w:rPr>
-        <w:t>Panitia...)</w:t>
       </w:r>
     </w:p>
     <w:p>
       <w:pPr>
-        <w:pStyle w:val="BodyText"/>
-        <w:rPr>
-          <w:sz w:val="20"/>
-        </w:rPr>
-      </w:pPr>
+        <w:tabs>
+          <w:tab w:val="left" w:pos="4161"/>
+        </w:tabs>
+        <w:spacing w:line="249" w:lineRule="auto"/>
+        <w:ind w:left="3933" w:right="884" w:hanging="197"/>
+        <w:rPr>
+          <w:sz w:val="24"/>
+          <w:szCs w:val="24"/>
+        </w:rPr>
+      </w:pPr>
+      <w:r>
+        <w:rPr>
+          <w:spacing w:val="-3"/>
+          <w:sz w:val="24"/>
+          <w:szCs w:val="24"/>
+        </w:rPr>
+        <w:tab/>
+      </w:r>
+      <w:r>
+        <w:rPr>
+          <w:spacing w:val="-3"/>
+          <w:sz w:val="24"/>
+          <w:szCs w:val="24"/>
+        </w:rPr>
+        <w:tab/>
+      </w:r>
+      <w:r>
+        <w:rPr>
+          <w:spacing w:val="-3"/>
+          <w:sz w:val="24"/>
+          <w:szCs w:val="24"/>
+        </w:rPr>
+        <w:tab/>
+      </w:r>
+      <w:r>
+        <w:rPr>
+          <w:spacing w:val="-3"/>
+          <w:sz w:val="24"/>
+          <w:szCs w:val="24"/>
+        </w:rPr>
+        <w:tab/>
+      </w:r>
+      <w:r>
+        <w:rPr>
+          <w:spacing w:val="-3"/>
+          <w:sz w:val="24"/>
+          <w:szCs w:val="24"/>
+        </w:rPr>
+        <w:tab/>
+        <w:t xml:space="preserve">         </w:t>
+      </w:r>
+      <w:r>
+        <w:rPr>
+          <w:sz w:val="24"/>
+          <w:szCs w:val="24"/>
+        </w:rPr>
+        <w:t>(</w:t>
+      </w:r>
+      <w:r>
+        <w:rPr>
+          <w:sz w:val="24"/>
+          <w:szCs w:val="24"/>
+        </w:rPr>
+        <w:t xml:space="preserve"> </w:t>
+      </w:r>
+      <w:r>
+        <w:rPr>
+          <w:sz w:val="24"/>
+          <w:szCs w:val="24"/>
+        </w:rPr>
+        <w:t>Ketua</w:t>
+      </w:r>
+      <w:r>
+        <w:rPr>
+          <w:spacing w:val="-2"/>
+          <w:sz w:val="24"/>
+          <w:szCs w:val="24"/>
+        </w:rPr>
+        <w:t xml:space="preserve"> </w:t>
+      </w:r>
+      <w:r>
+        <w:rPr>
+          <w:sz w:val="24"/>
+          <w:szCs w:val="24"/>
+        </w:rPr>
+        <w:t>Panitia</w:t>
+      </w:r>
+      <w:r>
+        <w:rPr>
+          <w:sz w:val="24"/>
+          <w:szCs w:val="24"/>
+        </w:rPr>
+        <w:t xml:space="preserve"> </w:t>
+      </w:r>
+      <w:r>
+        <w:rPr>
+          <w:sz w:val="24"/>
+          <w:szCs w:val="24"/>
+        </w:rPr>
+        <w:t>)</w:t>
+      </w:r>
     </w:p>
     <w:p>
       <w:pPr>
         <w:pStyle w:val="BodyText"/>
-        <w:spacing w:before="2"/>
-        <w:rPr>
-          <w:sz w:val="16"/>
+        <w:rPr>
+          <w:sz w:val="20"/>
         </w:rPr>
       </w:pPr>
     </w:p>
@@ -793,23 +907,235 @@
         <w:pStyle w:val="BodyText"/>
         <w:spacing w:before="2"/>
         <w:rPr>
-          <w:sz w:val="20"/>
-          <w:szCs w:val="20"/>
-        </w:rPr>
-      </w:pPr>
-      <w:r>
-        <w:rPr>
-          <w:sz w:val="20"/>
-          <w:szCs w:val="20"/>
+          <w:sz w:val="16"/>
+        </w:rPr>
+      </w:pPr>
+    </w:p>
+    <w:p>
+      <w:pPr>
+        <w:pStyle w:val="BodyText"/>
+        <w:spacing w:before="2"/>
+        <w:rPr>
+          <w:sz w:val="16"/>
+        </w:rPr>
+      </w:pPr>
+    </w:p>
+    <w:p>
+      <w:pPr>
+        <w:pStyle w:val="BodyText"/>
+        <w:spacing w:before="2"/>
+        <w:rPr>
+          <w:sz w:val="16"/>
+        </w:rPr>
+      </w:pPr>
+    </w:p>
+    <w:p>
+      <w:pPr>
+        <w:pStyle w:val="BodyText"/>
+        <w:spacing w:before="2"/>
+        <w:rPr>
+          <w:sz w:val="16"/>
+        </w:rPr>
+      </w:pPr>
+    </w:p>
+    <w:p>
+      <w:pPr>
+        <w:pStyle w:val="BodyText"/>
+        <w:spacing w:before="2"/>
+        <w:rPr>
+          <w:sz w:val="16"/>
+        </w:rPr>
+      </w:pPr>
+    </w:p>
+    <w:p>
+      <w:pPr>
+        <w:pStyle w:val="BodyText"/>
+        <w:spacing w:before="2"/>
+        <w:rPr>
+          <w:sz w:val="16"/>
+        </w:rPr>
+      </w:pPr>
+    </w:p>
+    <w:p>
+      <w:pPr>
+        <w:pStyle w:val="BodyText"/>
+        <w:spacing w:before="2"/>
+        <w:rPr>
+          <w:sz w:val="16"/>
+        </w:rPr>
+      </w:pPr>
+    </w:p>
+    <w:p>
+      <w:pPr>
+        <w:pStyle w:val="BodyText"/>
+        <w:spacing w:before="2"/>
+        <w:rPr>
+          <w:sz w:val="16"/>
+        </w:rPr>
+      </w:pPr>
+    </w:p>
+    <w:p>
+      <w:pPr>
+        <w:pStyle w:val="BodyText"/>
+        <w:spacing w:before="2"/>
+        <w:rPr>
+          <w:sz w:val="16"/>
+        </w:rPr>
+      </w:pPr>
+    </w:p>
+    <w:p>
+      <w:pPr>
+        <w:pStyle w:val="BodyText"/>
+        <w:spacing w:before="2"/>
+        <w:rPr>
+          <w:sz w:val="16"/>
+        </w:rPr>
+      </w:pPr>
+    </w:p>
+    <w:p>
+      <w:pPr>
+        <w:pStyle w:val="BodyText"/>
+        <w:spacing w:before="2"/>
+        <w:rPr>
+          <w:sz w:val="16"/>
+        </w:rPr>
+      </w:pPr>
+    </w:p>
+    <w:p>
+      <w:pPr>
+        <w:pStyle w:val="BodyText"/>
+        <w:spacing w:before="2"/>
+        <w:rPr>
+          <w:sz w:val="16"/>
+        </w:rPr>
+      </w:pPr>
+    </w:p>
+    <w:p>
+      <w:pPr>
+        <w:pStyle w:val="BodyText"/>
+        <w:spacing w:before="2"/>
+        <w:rPr>
+          <w:sz w:val="16"/>
+        </w:rPr>
+      </w:pPr>
+    </w:p>
+    <w:p>
+      <w:pPr>
+        <w:pStyle w:val="BodyText"/>
+        <w:spacing w:before="2"/>
+        <w:rPr>
+          <w:sz w:val="16"/>
+        </w:rPr>
+      </w:pPr>
+    </w:p>
+    <w:p>
+      <w:pPr>
+        <w:pStyle w:val="BodyText"/>
+        <w:spacing w:before="2"/>
+        <w:rPr>
+          <w:sz w:val="16"/>
+        </w:rPr>
+      </w:pPr>
+    </w:p>
+    <w:p>
+      <w:pPr>
+        <w:pStyle w:val="BodyText"/>
+        <w:spacing w:before="2"/>
+        <w:rPr>
+          <w:sz w:val="16"/>
+        </w:rPr>
+      </w:pPr>
+    </w:p>
+    <w:p>
+      <w:pPr>
+        <w:pStyle w:val="BodyText"/>
+        <w:spacing w:before="2"/>
+        <w:rPr>
+          <w:sz w:val="16"/>
+        </w:rPr>
+      </w:pPr>
+    </w:p>
+    <w:p>
+      <w:pPr>
+        <w:pStyle w:val="BodyText"/>
+        <w:spacing w:before="2"/>
+        <w:rPr>
+          <w:sz w:val="16"/>
+        </w:rPr>
+      </w:pPr>
+    </w:p>
+    <w:p>
+      <w:pPr>
+        <w:pStyle w:val="BodyText"/>
+        <w:spacing w:before="2"/>
+        <w:rPr>
+          <w:sz w:val="16"/>
+        </w:rPr>
+      </w:pPr>
+    </w:p>
+    <w:p>
+      <w:pPr>
+        <w:pStyle w:val="BodyText"/>
+        <w:spacing w:before="2"/>
+        <w:rPr>
+          <w:sz w:val="16"/>
+        </w:rPr>
+      </w:pPr>
+    </w:p>
+    <w:p>
+      <w:pPr>
+        <w:pStyle w:val="BodyText"/>
+        <w:spacing w:before="2"/>
+        <w:rPr>
+          <w:sz w:val="16"/>
+        </w:rPr>
+      </w:pPr>
+    </w:p>
+    <w:p>
+      <w:pPr>
+        <w:pStyle w:val="BodyText"/>
+        <w:spacing w:before="2"/>
+        <w:rPr>
+          <w:sz w:val="16"/>
+        </w:rPr>
+      </w:pPr>
+    </w:p>
+    <w:p>
+      <w:pPr>
+        <w:pStyle w:val="BodyText"/>
+        <w:spacing w:before="2"/>
+        <w:rPr>
+          <w:b/>
+          <w:bCs/>
+          <w:sz w:val="28"/>
+          <w:szCs w:val="28"/>
+        </w:rPr>
+      </w:pPr>
+      <w:r>
+        <w:rPr>
+          <w:b/>
+          <w:bCs/>
+          <w:sz w:val="28"/>
+          <w:szCs w:val="28"/>
         </w:rPr>
         <w:lastRenderedPageBreak/>
+        <w:t>Lampiran</w:t>
+      </w:r>
+    </w:p>
+    <w:p>
+      <w:pPr>
+        <w:pStyle w:val="BodyText"/>
+        <w:spacing w:before="2"/>
+      </w:pPr>
+      <w:r>
         <w:t>[ListArchive]</w:t>
       </w:r>
     </w:p>
     <w:sectPr>
-      <w:pgSz w:w="8400" w:h="11910"/>
+      <w:pgSz w:w="11906" w:h="16838" w:code="9"/>
       <w:pgMar w:top="1040" w:right="940" w:bottom="280" w:left="960" w:header="720" w:footer="720" w:gutter="0"/>
       <w:cols w:space="720"/>
+      <w:docGrid w:linePitch="299"/>
     </w:sectPr>
   </w:body>
 </w:document>

</xml_diff>